<commit_message>
all test programs documentation added
</commit_message>
<xml_diff>
--- a/project1_205684590_208712471_204356315.docx
+++ b/project1_205684590_208712471_204356315.docx
@@ -52,7 +52,15 @@
         <w:t>e *</w:t>
       </w:r>
       <w:r>
-        <w:t>.asm program and an output file memin</w:t>
+        <w:t>.</w:t>
+      </w:r>
+      <w:proofErr w:type="spellStart"/>
+      <w:r>
+        <w:t>asm</w:t>
+      </w:r>
+      <w:proofErr w:type="spellEnd"/>
+      <w:r>
+        <w:t xml:space="preserve"> program and an output file memin</w:t>
       </w:r>
       <w:r>
         <w:t>.txt</w:t>
@@ -80,8 +88,13 @@
       <w:r>
         <w:t>*.</w:t>
       </w:r>
-      <w:r>
-        <w:t xml:space="preserve">asm program twice: in the first </w:t>
+      <w:proofErr w:type="spellStart"/>
+      <w:r>
+        <w:t>asm</w:t>
+      </w:r>
+      <w:proofErr w:type="spellEnd"/>
+      <w:r>
+        <w:t xml:space="preserve"> program twice: in the first </w:t>
       </w:r>
       <w:r>
         <w:t>scan</w:t>
@@ -132,14 +145,60 @@
         <w:t>scan</w:t>
       </w:r>
       <w:r>
-        <w:t xml:space="preserve"> – </w:t>
-      </w:r>
-      <w:r>
-        <w:rPr>
-          <w:b/>
-          <w:bCs/>
-        </w:rPr>
-        <w:t>parse_labels(FILE* asm_prog)</w:t>
+        <w:t xml:space="preserve"> –</w:t>
+      </w:r>
+      <w:bookmarkStart w:id="0" w:name="_GoBack"/>
+      <w:bookmarkEnd w:id="0"/>
+      <w:r>
+        <w:t xml:space="preserve"> </w:t>
+      </w:r>
+      <w:proofErr w:type="spellStart"/>
+      <w:r>
+        <w:rPr>
+          <w:b/>
+          <w:bCs/>
+        </w:rPr>
+        <w:t>parse_</w:t>
+      </w:r>
+      <w:proofErr w:type="gramStart"/>
+      <w:r>
+        <w:rPr>
+          <w:b/>
+          <w:bCs/>
+        </w:rPr>
+        <w:t>labels</w:t>
+      </w:r>
+      <w:proofErr w:type="spellEnd"/>
+      <w:r>
+        <w:rPr>
+          <w:b/>
+          <w:bCs/>
+        </w:rPr>
+        <w:t>(</w:t>
+      </w:r>
+      <w:proofErr w:type="gramEnd"/>
+      <w:r>
+        <w:rPr>
+          <w:b/>
+          <w:bCs/>
+        </w:rPr>
+        <w:t xml:space="preserve">FILE* </w:t>
+      </w:r>
+      <w:proofErr w:type="spellStart"/>
+      <w:r>
+        <w:rPr>
+          <w:b/>
+          <w:bCs/>
+        </w:rPr>
+        <w:t>asm_prog</w:t>
+      </w:r>
+      <w:proofErr w:type="spellEnd"/>
+      <w:r>
+        <w:rPr>
+          <w:b/>
+          <w:bCs/>
+        </w:rPr>
+        <w:t>)</w:t>
       </w:r>
       <w:r>
         <w:t xml:space="preserve">:  takes each line in the </w:t>
@@ -147,8 +206,13 @@
       <w:r>
         <w:t>*.</w:t>
       </w:r>
-      <w:r>
-        <w:t>asm program and does the following:</w:t>
+      <w:proofErr w:type="spellStart"/>
+      <w:r>
+        <w:t>asm</w:t>
+      </w:r>
+      <w:proofErr w:type="spellEnd"/>
+      <w:r>
+        <w:t xml:space="preserve"> program and does the following:</w:t>
       </w:r>
     </w:p>
     <w:p>
@@ -193,7 +257,15 @@
         </w:numPr>
       </w:pPr>
       <w:r>
-        <w:t>If there is a line it's name and address</w:t>
+        <w:t xml:space="preserve">If there is a </w:t>
+      </w:r>
+      <w:proofErr w:type="gramStart"/>
+      <w:r>
+        <w:t>line</w:t>
+      </w:r>
+      <w:proofErr w:type="gramEnd"/>
+      <w:r>
+        <w:t xml:space="preserve"> it's name and address</w:t>
       </w:r>
       <w:r>
         <w:t xml:space="preserve"> are stored</w:t>
@@ -249,12 +321,53 @@
       <w:r>
         <w:t xml:space="preserve"> - </w:t>
       </w:r>
-      <w:r>
-        <w:rPr>
-          <w:b/>
-          <w:bCs/>
-        </w:rPr>
-        <w:t>parse_instructions(FILE* asm_prog)</w:t>
+      <w:proofErr w:type="spellStart"/>
+      <w:r>
+        <w:rPr>
+          <w:b/>
+          <w:bCs/>
+        </w:rPr>
+        <w:t>parse_</w:t>
+      </w:r>
+      <w:proofErr w:type="gramStart"/>
+      <w:r>
+        <w:rPr>
+          <w:b/>
+          <w:bCs/>
+        </w:rPr>
+        <w:t>instructions</w:t>
+      </w:r>
+      <w:proofErr w:type="spellEnd"/>
+      <w:r>
+        <w:rPr>
+          <w:b/>
+          <w:bCs/>
+        </w:rPr>
+        <w:t>(</w:t>
+      </w:r>
+      <w:proofErr w:type="gramEnd"/>
+      <w:r>
+        <w:rPr>
+          <w:b/>
+          <w:bCs/>
+        </w:rPr>
+        <w:t xml:space="preserve">FILE* </w:t>
+      </w:r>
+      <w:proofErr w:type="spellStart"/>
+      <w:r>
+        <w:rPr>
+          <w:b/>
+          <w:bCs/>
+        </w:rPr>
+        <w:t>asm_prog</w:t>
+      </w:r>
+      <w:proofErr w:type="spellEnd"/>
+      <w:r>
+        <w:rPr>
+          <w:b/>
+          <w:bCs/>
+        </w:rPr>
+        <w:t>)</w:t>
       </w:r>
       <w:r>
         <w:t xml:space="preserve">: takes each line in the </w:t>
@@ -262,8 +375,13 @@
       <w:r>
         <w:t>*.</w:t>
       </w:r>
-      <w:r>
-        <w:t>asm program and does the following:</w:t>
+      <w:proofErr w:type="spellStart"/>
+      <w:r>
+        <w:t>asm</w:t>
+      </w:r>
+      <w:proofErr w:type="spellEnd"/>
+      <w:r>
+        <w:t xml:space="preserve"> program and does the following:</w:t>
       </w:r>
     </w:p>
     <w:p>
@@ -299,7 +417,15 @@
         </w:numPr>
       </w:pPr>
       <w:r>
-        <w:t xml:space="preserve">If the opcode is ".word" it stores the value </w:t>
+        <w:t xml:space="preserve">If the opcode is </w:t>
+      </w:r>
+      <w:proofErr w:type="gramStart"/>
+      <w:r>
+        <w:t>".word</w:t>
+      </w:r>
+      <w:proofErr w:type="gramEnd"/>
+      <w:r>
+        <w:t xml:space="preserve">" it stores the value </w:t>
       </w:r>
       <w:r>
         <w:t>of</w:t>
@@ -347,7 +473,23 @@
         </w:numPr>
       </w:pPr>
       <w:r>
-        <w:t xml:space="preserve">else – it calculates the matching register index for rd, rs, rt, and for the immediate argument </w:t>
+        <w:t xml:space="preserve">else – it calculates the matching register index for </w:t>
+      </w:r>
+      <w:proofErr w:type="spellStart"/>
+      <w:r>
+        <w:t>rd</w:t>
+      </w:r>
+      <w:proofErr w:type="spellEnd"/>
+      <w:r>
+        <w:t xml:space="preserve">, </w:t>
+      </w:r>
+      <w:proofErr w:type="spellStart"/>
+      <w:r>
+        <w:t>rs</w:t>
+      </w:r>
+      <w:proofErr w:type="spellEnd"/>
+      <w:r>
+        <w:t xml:space="preserve">, rt, and for the immediate argument </w:t>
       </w:r>
       <w:r>
         <w:t>and</w:t>
@@ -397,12 +539,53 @@
           <w:numId w:val="1"/>
         </w:numPr>
       </w:pPr>
-      <w:r>
-        <w:rPr>
-          <w:b/>
-          <w:bCs/>
-        </w:rPr>
-        <w:t>write_to_memory(FILE* memin)</w:t>
+      <w:proofErr w:type="spellStart"/>
+      <w:r>
+        <w:rPr>
+          <w:b/>
+          <w:bCs/>
+        </w:rPr>
+        <w:t>write_to_</w:t>
+      </w:r>
+      <w:proofErr w:type="gramStart"/>
+      <w:r>
+        <w:rPr>
+          <w:b/>
+          <w:bCs/>
+        </w:rPr>
+        <w:t>memory</w:t>
+      </w:r>
+      <w:proofErr w:type="spellEnd"/>
+      <w:r>
+        <w:rPr>
+          <w:b/>
+          <w:bCs/>
+        </w:rPr>
+        <w:t>(</w:t>
+      </w:r>
+      <w:proofErr w:type="gramEnd"/>
+      <w:r>
+        <w:rPr>
+          <w:b/>
+          <w:bCs/>
+        </w:rPr>
+        <w:t xml:space="preserve">FILE* </w:t>
+      </w:r>
+      <w:proofErr w:type="spellStart"/>
+      <w:r>
+        <w:rPr>
+          <w:b/>
+          <w:bCs/>
+        </w:rPr>
+        <w:t>memin</w:t>
+      </w:r>
+      <w:proofErr w:type="spellEnd"/>
+      <w:r>
+        <w:rPr>
+          <w:b/>
+          <w:bCs/>
+        </w:rPr>
+        <w:t>)</w:t>
       </w:r>
       <w:r>
         <w:t xml:space="preserve"> – takes each command/data from Memory and writes it as a 32-bit hex</w:t>
@@ -448,14 +631,63 @@
       </w:r>
       <w:r>
         <w:br/>
-        <w:t xml:space="preserve">main file: main.c. main function: </w:t>
-      </w:r>
-      <w:r>
-        <w:rPr>
-          <w:b/>
-          <w:bCs/>
-        </w:rPr>
-        <w:t>main(int argc, char** argv)</w:t>
+        <w:t xml:space="preserve">main file: </w:t>
+      </w:r>
+      <w:proofErr w:type="spellStart"/>
+      <w:r>
+        <w:t>main.c</w:t>
+      </w:r>
+      <w:proofErr w:type="spellEnd"/>
+      <w:r>
+        <w:t xml:space="preserve">. main function: </w:t>
+      </w:r>
+      <w:proofErr w:type="gramStart"/>
+      <w:r>
+        <w:rPr>
+          <w:b/>
+          <w:bCs/>
+        </w:rPr>
+        <w:t>main(</w:t>
+      </w:r>
+      <w:proofErr w:type="gramEnd"/>
+      <w:r>
+        <w:rPr>
+          <w:b/>
+          <w:bCs/>
+        </w:rPr>
+        <w:t xml:space="preserve">int </w:t>
+      </w:r>
+      <w:proofErr w:type="spellStart"/>
+      <w:r>
+        <w:rPr>
+          <w:b/>
+          <w:bCs/>
+        </w:rPr>
+        <w:t>argc</w:t>
+      </w:r>
+      <w:proofErr w:type="spellEnd"/>
+      <w:r>
+        <w:rPr>
+          <w:b/>
+          <w:bCs/>
+        </w:rPr>
+        <w:t xml:space="preserve">, char** </w:t>
+      </w:r>
+      <w:proofErr w:type="spellStart"/>
+      <w:r>
+        <w:rPr>
+          <w:b/>
+          <w:bCs/>
+        </w:rPr>
+        <w:t>argv</w:t>
+      </w:r>
+      <w:proofErr w:type="spellEnd"/>
+      <w:r>
+        <w:rPr>
+          <w:b/>
+          <w:bCs/>
+        </w:rPr>
+        <w:t>)</w:t>
       </w:r>
       <w:r>
         <w:t>.</w:t>
@@ -473,13 +705,23 @@
       <w:r>
         <w:br/>
       </w:r>
+      <w:proofErr w:type="spellStart"/>
       <w:r>
         <w:rPr>
           <w:b/>
           <w:bCs/>
           <w:u w:val="single"/>
         </w:rPr>
-        <w:t>cpu module:</w:t>
+        <w:t>cpu</w:t>
+      </w:r>
+      <w:proofErr w:type="spellEnd"/>
+      <w:r>
+        <w:rPr>
+          <w:b/>
+          <w:bCs/>
+          <w:u w:val="single"/>
+        </w:rPr>
+        <w:t xml:space="preserve"> module:</w:t>
       </w:r>
     </w:p>
     <w:p>
@@ -499,34 +741,68 @@
         </w:tabs>
       </w:pPr>
       <w:r>
-        <w:t xml:space="preserve">each opcode/register/IOregister is defined as an enum with its correct “SIMP” index. </w:t>
-      </w:r>
-    </w:p>
-    <w:p>
-      <w:pPr>
-        <w:tabs>
-          <w:tab w:val="left" w:pos="1250"/>
-        </w:tabs>
-      </w:pPr>
-      <w:r>
-        <w:t>instruction is a struct containing rd,rs,rt,imm and opcode values, already parsed from memory (“memin.txt”).</w:t>
-      </w:r>
-    </w:p>
-    <w:p>
-      <w:pPr>
-        <w:tabs>
-          <w:tab w:val="left" w:pos="1250"/>
-        </w:tabs>
-      </w:pPr>
-    </w:p>
-    <w:p>
-      <w:pPr>
-        <w:tabs>
-          <w:tab w:val="left" w:pos="1250"/>
-        </w:tabs>
-      </w:pPr>
-      <w:r>
-        <w:t xml:space="preserve">cpu structure holds the </w:t>
+        <w:t>each opcode/register/</w:t>
+      </w:r>
+      <w:proofErr w:type="spellStart"/>
+      <w:r>
+        <w:t>IOregister</w:t>
+      </w:r>
+      <w:proofErr w:type="spellEnd"/>
+      <w:r>
+        <w:t xml:space="preserve"> is defined as an </w:t>
+      </w:r>
+      <w:proofErr w:type="spellStart"/>
+      <w:r>
+        <w:t>enum</w:t>
+      </w:r>
+      <w:proofErr w:type="spellEnd"/>
+      <w:r>
+        <w:t xml:space="preserve"> with its correct “SIMP” index. </w:t>
+      </w:r>
+    </w:p>
+    <w:p>
+      <w:pPr>
+        <w:tabs>
+          <w:tab w:val="left" w:pos="1250"/>
+        </w:tabs>
+      </w:pPr>
+      <w:r>
+        <w:t xml:space="preserve">instruction is a struct containing </w:t>
+      </w:r>
+      <w:proofErr w:type="spellStart"/>
+      <w:proofErr w:type="gramStart"/>
+      <w:r>
+        <w:t>rd,rs</w:t>
+      </w:r>
+      <w:proofErr w:type="gramEnd"/>
+      <w:r>
+        <w:t>,rt,imm</w:t>
+      </w:r>
+      <w:proofErr w:type="spellEnd"/>
+      <w:r>
+        <w:t xml:space="preserve"> and opcode values, already parsed from memory (“memin.txt”).</w:t>
+      </w:r>
+    </w:p>
+    <w:p>
+      <w:pPr>
+        <w:tabs>
+          <w:tab w:val="left" w:pos="1250"/>
+        </w:tabs>
+      </w:pPr>
+    </w:p>
+    <w:p>
+      <w:pPr>
+        <w:tabs>
+          <w:tab w:val="left" w:pos="1250"/>
+        </w:tabs>
+      </w:pPr>
+      <w:proofErr w:type="spellStart"/>
+      <w:r>
+        <w:t>cpu</w:t>
+      </w:r>
+      <w:proofErr w:type="spellEnd"/>
+      <w:r>
+        <w:t xml:space="preserve"> structure holds the </w:t>
       </w:r>
       <w:r>
         <w:rPr>
@@ -536,7 +812,23 @@
         <w:t>current</w:t>
       </w:r>
       <w:r>
-        <w:t xml:space="preserve"> PC counter, parsed instruction, registers, IOregisters, memory and irq status.</w:t>
+        <w:t xml:space="preserve"> PC counter, parsed instruction, registers, </w:t>
+      </w:r>
+      <w:proofErr w:type="spellStart"/>
+      <w:r>
+        <w:t>IOregisters</w:t>
+      </w:r>
+      <w:proofErr w:type="spellEnd"/>
+      <w:r>
+        <w:t xml:space="preserve">, memory and </w:t>
+      </w:r>
+      <w:proofErr w:type="spellStart"/>
+      <w:r>
+        <w:t>irq</w:t>
+      </w:r>
+      <w:proofErr w:type="spellEnd"/>
+      <w:r>
+        <w:t xml:space="preserve"> status.</w:t>
       </w:r>
     </w:p>
     <w:p>
@@ -571,14 +863,24 @@
           <w:tab w:val="left" w:pos="1250"/>
         </w:tabs>
       </w:pPr>
+      <w:proofErr w:type="spellStart"/>
       <w:r>
         <w:t>cpu</w:t>
       </w:r>
+      <w:proofErr w:type="spellEnd"/>
       <w:r>
         <w:t xml:space="preserve"> is</w:t>
       </w:r>
       <w:r>
-        <w:t xml:space="preserve"> intiliazed in</w:t>
+        <w:t xml:space="preserve"> </w:t>
+      </w:r>
+      <w:proofErr w:type="spellStart"/>
+      <w:r>
+        <w:t>intiliazed</w:t>
+      </w:r>
+      <w:proofErr w:type="spellEnd"/>
+      <w:r>
+        <w:t xml:space="preserve"> in</w:t>
       </w:r>
       <w:r>
         <w:t xml:space="preserve"> function named:</w:t>
@@ -586,6 +888,7 @@
       <w:r>
         <w:t xml:space="preserve"> </w:t>
       </w:r>
+      <w:proofErr w:type="spellStart"/>
       <w:r>
         <w:rPr>
           <w:b/>
@@ -593,14 +896,33 @@
           <w:i/>
           <w:iCs/>
         </w:rPr>
-        <w:t>sim_init</w:t>
-      </w:r>
-      <w:r>
-        <w:rPr>
-          <w:b/>
-          <w:bCs/>
-        </w:rPr>
-        <w:t>()</w:t>
+        <w:t>sim_</w:t>
+      </w:r>
+      <w:proofErr w:type="gramStart"/>
+      <w:r>
+        <w:rPr>
+          <w:b/>
+          <w:bCs/>
+          <w:i/>
+          <w:iCs/>
+        </w:rPr>
+        <w:t>init</w:t>
+      </w:r>
+      <w:proofErr w:type="spellEnd"/>
+      <w:r>
+        <w:rPr>
+          <w:b/>
+          <w:bCs/>
+        </w:rPr>
+        <w:t>(</w:t>
+      </w:r>
+      <w:proofErr w:type="gramEnd"/>
+      <w:r>
+        <w:rPr>
+          <w:b/>
+          <w:bCs/>
+        </w:rPr>
+        <w:t>)</w:t>
       </w:r>
       <w:r>
         <w:t>.</w:t>
@@ -613,14 +935,47 @@
         </w:tabs>
       </w:pPr>
       <w:r>
-        <w:t xml:space="preserve">each clock cycle, the cpu fetches an instruction using </w:t>
-      </w:r>
-      <w:r>
-        <w:rPr>
-          <w:b/>
-          <w:bCs/>
-        </w:rPr>
-        <w:t>fetch_address(cpu)</w:t>
+        <w:t xml:space="preserve">each clock cycle, the </w:t>
+      </w:r>
+      <w:proofErr w:type="spellStart"/>
+      <w:r>
+        <w:t>cpu</w:t>
+      </w:r>
+      <w:proofErr w:type="spellEnd"/>
+      <w:r>
+        <w:t xml:space="preserve"> fetches an instruction using </w:t>
+      </w:r>
+      <w:proofErr w:type="spellStart"/>
+      <w:r>
+        <w:rPr>
+          <w:b/>
+          <w:bCs/>
+        </w:rPr>
+        <w:t>fetch_address</w:t>
+      </w:r>
+      <w:proofErr w:type="spellEnd"/>
+      <w:r>
+        <w:rPr>
+          <w:b/>
+          <w:bCs/>
+        </w:rPr>
+        <w:t>(</w:t>
+      </w:r>
+      <w:proofErr w:type="spellStart"/>
+      <w:r>
+        <w:rPr>
+          <w:b/>
+          <w:bCs/>
+        </w:rPr>
+        <w:t>cpu</w:t>
+      </w:r>
+      <w:proofErr w:type="spellEnd"/>
+      <w:r>
+        <w:rPr>
+          <w:b/>
+          <w:bCs/>
+        </w:rPr>
+        <w:t>)</w:t>
       </w:r>
       <w:r>
         <w:t>.</w:t>
@@ -635,12 +990,37 @@
       <w:r>
         <w:t xml:space="preserve">each (legal) instruction will be executed by </w:t>
       </w:r>
-      <w:r>
-        <w:rPr>
-          <w:b/>
-          <w:bCs/>
-        </w:rPr>
-        <w:t>executeInstruction(cpu)</w:t>
+      <w:proofErr w:type="spellStart"/>
+      <w:r>
+        <w:rPr>
+          <w:b/>
+          <w:bCs/>
+        </w:rPr>
+        <w:t>executeInstruction</w:t>
+      </w:r>
+      <w:proofErr w:type="spellEnd"/>
+      <w:r>
+        <w:rPr>
+          <w:b/>
+          <w:bCs/>
+        </w:rPr>
+        <w:t>(</w:t>
+      </w:r>
+      <w:proofErr w:type="spellStart"/>
+      <w:r>
+        <w:rPr>
+          <w:b/>
+          <w:bCs/>
+        </w:rPr>
+        <w:t>cpu</w:t>
+      </w:r>
+      <w:proofErr w:type="spellEnd"/>
+      <w:r>
+        <w:rPr>
+          <w:b/>
+          <w:bCs/>
+        </w:rPr>
+        <w:t>)</w:t>
       </w:r>
       <w:r>
         <w:t>. otherwise, “ignore and continue”.</w:t>
@@ -715,6 +1095,7 @@
           <w:u w:val="single"/>
         </w:rPr>
       </w:pPr>
+      <w:proofErr w:type="spellStart"/>
       <w:r>
         <w:rPr>
           <w:b/>
@@ -723,6 +1104,7 @@
         </w:rPr>
         <w:t>filesManager</w:t>
       </w:r>
+      <w:proofErr w:type="spellEnd"/>
       <w:r>
         <w:rPr>
           <w:b/>
@@ -849,22 +1231,81 @@
           <w:tab w:val="left" w:pos="1250"/>
         </w:tabs>
       </w:pPr>
-      <w:r>
-        <w:t>write_trace(cpu,trace_file_desc) writes a trace line for trace.txt.</w:t>
-      </w:r>
-    </w:p>
-    <w:p>
-      <w:pPr>
-        <w:tabs>
-          <w:tab w:val="left" w:pos="1250"/>
-        </w:tabs>
-      </w:pPr>
-      <w:r>
-        <w:rPr>
-          <w:b/>
-          <w:bCs/>
-        </w:rPr>
-        <w:t>main(int argc, char** argv)</w:t>
+      <w:proofErr w:type="spellStart"/>
+      <w:r>
+        <w:t>write_trace</w:t>
+      </w:r>
+      <w:proofErr w:type="spellEnd"/>
+      <w:r>
+        <w:t>(</w:t>
+      </w:r>
+      <w:proofErr w:type="spellStart"/>
+      <w:proofErr w:type="gramStart"/>
+      <w:r>
+        <w:t>cpu,trace</w:t>
+      </w:r>
+      <w:proofErr w:type="gramEnd"/>
+      <w:r>
+        <w:t>_file_desc</w:t>
+      </w:r>
+      <w:proofErr w:type="spellEnd"/>
+      <w:r>
+        <w:t>) writes a trace line for trace.txt.</w:t>
+      </w:r>
+    </w:p>
+    <w:p>
+      <w:pPr>
+        <w:tabs>
+          <w:tab w:val="left" w:pos="1250"/>
+        </w:tabs>
+      </w:pPr>
+      <w:proofErr w:type="gramStart"/>
+      <w:r>
+        <w:rPr>
+          <w:b/>
+          <w:bCs/>
+        </w:rPr>
+        <w:t>main(</w:t>
+      </w:r>
+      <w:proofErr w:type="gramEnd"/>
+      <w:r>
+        <w:rPr>
+          <w:b/>
+          <w:bCs/>
+        </w:rPr>
+        <w:t xml:space="preserve">int </w:t>
+      </w:r>
+      <w:proofErr w:type="spellStart"/>
+      <w:r>
+        <w:rPr>
+          <w:b/>
+          <w:bCs/>
+        </w:rPr>
+        <w:t>argc</w:t>
+      </w:r>
+      <w:proofErr w:type="spellEnd"/>
+      <w:r>
+        <w:rPr>
+          <w:b/>
+          <w:bCs/>
+        </w:rPr>
+        <w:t xml:space="preserve">, char** </w:t>
+      </w:r>
+      <w:proofErr w:type="spellStart"/>
+      <w:r>
+        <w:rPr>
+          <w:b/>
+          <w:bCs/>
+        </w:rPr>
+        <w:t>argv</w:t>
+      </w:r>
+      <w:proofErr w:type="spellEnd"/>
+      <w:r>
+        <w:rPr>
+          <w:b/>
+          <w:bCs/>
+        </w:rPr>
+        <w:t>)</w:t>
       </w:r>
       <w:r>
         <w:t xml:space="preserve"> ‘pseudo code’:</w:t>
@@ -874,8 +1315,13 @@
       </w:r>
       <w:r>
         <w:br/>
-        <w:t>1.  initializes cpu</w:t>
-      </w:r>
+        <w:t xml:space="preserve">1.  initializes </w:t>
+      </w:r>
+      <w:proofErr w:type="spellStart"/>
+      <w:r>
+        <w:t>cpu</w:t>
+      </w:r>
+      <w:proofErr w:type="spellEnd"/>
       <w:r>
         <w:t>.</w:t>
       </w:r>
@@ -897,8 +1343,13 @@
         </w:tabs>
       </w:pPr>
       <w:r>
-        <w:t>3. open outfiles</w:t>
-      </w:r>
+        <w:t xml:space="preserve">3. open </w:t>
+      </w:r>
+      <w:proofErr w:type="spellStart"/>
+      <w:r>
+        <w:t>outfiles</w:t>
+      </w:r>
+      <w:proofErr w:type="spellEnd"/>
       <w:r>
         <w:t>.</w:t>
       </w:r>
@@ -996,12 +1447,37 @@
       <w:r>
         <w:t xml:space="preserve">* update irq0status and irq2status (note that irq0status is updated inside </w:t>
       </w:r>
-      <w:r>
-        <w:rPr>
-          <w:b/>
-          <w:bCs/>
-        </w:rPr>
-        <w:t>executeInstruction(cpu)</w:t>
+      <w:proofErr w:type="spellStart"/>
+      <w:r>
+        <w:rPr>
+          <w:b/>
+          <w:bCs/>
+        </w:rPr>
+        <w:t>executeInstruction</w:t>
+      </w:r>
+      <w:proofErr w:type="spellEnd"/>
+      <w:r>
+        <w:rPr>
+          <w:b/>
+          <w:bCs/>
+        </w:rPr>
+        <w:t>(</w:t>
+      </w:r>
+      <w:proofErr w:type="spellStart"/>
+      <w:r>
+        <w:rPr>
+          <w:b/>
+          <w:bCs/>
+        </w:rPr>
+        <w:t>cpu</w:t>
+      </w:r>
+      <w:proofErr w:type="spellEnd"/>
+      <w:r>
+        <w:rPr>
+          <w:b/>
+          <w:bCs/>
+        </w:rPr>
+        <w:t>)</w:t>
       </w:r>
     </w:p>
     <w:p>
@@ -1086,6 +1562,7 @@
         </w:rPr>
         <w:t>T</w:t>
       </w:r>
+      <w:proofErr w:type="spellStart"/>
       <w:r>
         <w:rPr>
           <w:b/>
@@ -1095,8 +1572,9 @@
           <w:u w:val="single"/>
           <w:lang w:val="en-GB"/>
         </w:rPr>
-        <w:t xml:space="preserve">est Programs in SIMP </w:t>
-      </w:r>
+        <w:t>est</w:t>
+      </w:r>
+      <w:proofErr w:type="spellEnd"/>
       <w:r>
         <w:rPr>
           <w:b/>
@@ -1104,6 +1582,17 @@
           <w:sz w:val="28"/>
           <w:szCs w:val="28"/>
           <w:u w:val="single"/>
+          <w:lang w:val="en-GB"/>
+        </w:rPr>
+        <w:t xml:space="preserve"> Programs in SIMP </w:t>
+      </w:r>
+      <w:r>
+        <w:rPr>
+          <w:b/>
+          <w:bCs/>
+          <w:sz w:val="28"/>
+          <w:szCs w:val="28"/>
+          <w:u w:val="single"/>
         </w:rPr>
         <w:t>“Assembly”</w:t>
       </w:r>
@@ -1113,6 +1602,9 @@
         <w:tabs>
           <w:tab w:val="left" w:pos="1250"/>
         </w:tabs>
+        <w:rPr>
+          <w:lang w:val="en-US"/>
+        </w:rPr>
       </w:pPr>
       <w:r>
         <w:rPr>
@@ -1123,17 +1615,1034 @@
         <w:t>leds.asm</w:t>
       </w:r>
       <w:r>
-        <w:t>: We enable interrupt irq0, set timermax=255 and set interrupt handler. Then we set the first led and loop (“Loop”) until leds=0 that leads us to program termination. Every 256 cycles interrupt irq0 occurs (“Int_handler”) and shifts leds to the left (saving led values in temporary register $t0 and then write its content to leds register).</w:t>
-      </w:r>
-      <w:bookmarkStart w:id="0" w:name="_GoBack"/>
-      <w:bookmarkEnd w:id="0"/>
-    </w:p>
-    <w:p>
-      <w:pPr>
-        <w:tabs>
-          <w:tab w:val="left" w:pos="1250"/>
-        </w:tabs>
-      </w:pPr>
+        <w:t xml:space="preserve">: We enable interrupt irq0, set </w:t>
+      </w:r>
+      <w:proofErr w:type="spellStart"/>
+      <w:r>
+        <w:t>timermax</w:t>
+      </w:r>
+      <w:proofErr w:type="spellEnd"/>
+      <w:r>
+        <w:t xml:space="preserve">=255 and set interrupt handler. Then we set the first led and loop (“Loop”) until </w:t>
+      </w:r>
+      <w:proofErr w:type="spellStart"/>
+      <w:r>
+        <w:t>leds</w:t>
+      </w:r>
+      <w:proofErr w:type="spellEnd"/>
+      <w:r>
+        <w:t>=0 that leads us to program termination. Every 256 cycles interrupt irq0 occurs (“</w:t>
+      </w:r>
+      <w:proofErr w:type="spellStart"/>
+      <w:r>
+        <w:t>Int_handler</w:t>
+      </w:r>
+      <w:proofErr w:type="spellEnd"/>
+      <w:r>
+        <w:t xml:space="preserve">”) and shifts </w:t>
+      </w:r>
+      <w:proofErr w:type="spellStart"/>
+      <w:r>
+        <w:t>leds</w:t>
+      </w:r>
+      <w:proofErr w:type="spellEnd"/>
+      <w:r>
+        <w:t xml:space="preserve"> to the left (saving led values in temporary register $t0 and then write its content to </w:t>
+      </w:r>
+      <w:proofErr w:type="spellStart"/>
+      <w:r>
+        <w:t>leds</w:t>
+      </w:r>
+      <w:proofErr w:type="spellEnd"/>
+      <w:r>
+        <w:t xml:space="preserve"> register).</w:t>
+      </w:r>
+      <w:r>
+        <w:rPr>
+          <w:rtl/>
+        </w:rPr>
+        <w:br/>
+      </w:r>
+      <w:r>
+        <w:br/>
+      </w:r>
+      <w:r>
+        <w:rPr>
+          <w:rtl/>
+        </w:rPr>
+        <w:br/>
+      </w:r>
+      <w:r>
+        <w:rPr>
+          <w:b/>
+          <w:bCs/>
+          <w:u w:val="single"/>
+          <w:lang w:val="en-US"/>
+        </w:rPr>
+        <w:t>summat.asm</w:t>
+      </w:r>
+      <w:r>
+        <w:rPr>
+          <w:lang w:val="en-US"/>
+        </w:rPr>
+        <w:t xml:space="preserve">: In the program, we load from memory the data of the first array, add it to the data </w:t>
+      </w:r>
+      <w:r>
+        <w:rPr>
+          <w:lang w:val="en-US"/>
+        </w:rPr>
+        <w:t>of</w:t>
+      </w:r>
+      <w:r>
+        <w:rPr>
+          <w:lang w:val="en-US"/>
+        </w:rPr>
+        <w:t xml:space="preserve"> the second array, and store it in the address of the third array. The second array </w:t>
+      </w:r>
+      <w:r>
+        <w:rPr>
+          <w:lang w:val="en-US"/>
+        </w:rPr>
+        <w:t>is located</w:t>
+      </w:r>
+      <w:r>
+        <w:rPr>
+          <w:lang w:val="en-US"/>
+        </w:rPr>
+        <w:t xml:space="preserve"> 16</w:t>
+      </w:r>
+      <w:r>
+        <w:rPr>
+          <w:lang w:val="en-US"/>
+        </w:rPr>
+        <w:t xml:space="preserve"> addresses above </w:t>
+      </w:r>
+      <w:r>
+        <w:rPr>
+          <w:lang w:val="en-US"/>
+        </w:rPr>
+        <w:t>the address of the first array. The third array is in</w:t>
+      </w:r>
+      <w:r>
+        <w:rPr>
+          <w:lang w:val="en-US"/>
+        </w:rPr>
+        <w:t xml:space="preserve"> located </w:t>
+      </w:r>
+      <w:r>
+        <w:rPr>
+          <w:lang w:val="en-US"/>
+        </w:rPr>
+        <w:t>32 address</w:t>
+      </w:r>
+      <w:r>
+        <w:rPr>
+          <w:lang w:val="en-US"/>
+        </w:rPr>
+        <w:t>es above the first array.</w:t>
+      </w:r>
+      <w:r>
+        <w:rPr>
+          <w:lang w:val="en-US"/>
+        </w:rPr>
+        <w:t xml:space="preserve"> </w:t>
+      </w:r>
+      <w:r>
+        <w:rPr>
+          <w:lang w:val="en-US"/>
+        </w:rPr>
+        <w:t xml:space="preserve">we </w:t>
+      </w:r>
+      <w:r>
+        <w:rPr>
+          <w:lang w:val="en-US"/>
+        </w:rPr>
+        <w:t>load</w:t>
+      </w:r>
+      <w:r>
+        <w:rPr>
+          <w:lang w:val="en-US"/>
+        </w:rPr>
+        <w:t xml:space="preserve"> the correct value of each element of the matrices from memory </w:t>
+      </w:r>
+      <w:r>
+        <w:rPr>
+          <w:lang w:val="en-US"/>
+        </w:rPr>
+        <w:t xml:space="preserve">and store them </w:t>
+      </w:r>
+      <w:r>
+        <w:rPr>
+          <w:lang w:val="en-US"/>
+        </w:rPr>
+        <w:t>in</w:t>
+      </w:r>
+      <w:r>
+        <w:rPr>
+          <w:lang w:val="en-US"/>
+        </w:rPr>
+        <w:t xml:space="preserve"> the appropriate address in the third array. We only used one register to indicate the array address. </w:t>
+      </w:r>
+    </w:p>
+    <w:p>
+      <w:pPr>
+        <w:tabs>
+          <w:tab w:val="left" w:pos="1250"/>
+        </w:tabs>
+        <w:rPr>
+          <w:lang w:val="en-US"/>
+        </w:rPr>
+      </w:pPr>
+    </w:p>
+    <w:p>
+      <w:pPr>
+        <w:tabs>
+          <w:tab w:val="left" w:pos="1250"/>
+        </w:tabs>
+        <w:rPr>
+          <w:lang w:val="en-US"/>
+        </w:rPr>
+      </w:pPr>
+      <w:r>
+        <w:rPr>
+          <w:b/>
+          <w:bCs/>
+          <w:u w:val="single"/>
+          <w:lang w:val="en-US"/>
+        </w:rPr>
+        <w:t xml:space="preserve"> clock.asm</w:t>
+      </w:r>
+      <w:r>
+        <w:rPr>
+          <w:b/>
+          <w:bCs/>
+          <w:lang w:val="en-US"/>
+        </w:rPr>
+        <w:t xml:space="preserve">: </w:t>
+      </w:r>
+      <w:r>
+        <w:rPr>
+          <w:lang w:val="en-US"/>
+        </w:rPr>
+        <w:t xml:space="preserve">In this program, we </w:t>
+      </w:r>
+      <w:r>
+        <w:rPr>
+          <w:lang w:val="en-US"/>
+        </w:rPr>
+        <w:t>write to the 7-segment display register.</w:t>
+      </w:r>
+      <w:r>
+        <w:rPr>
+          <w:lang w:val="en-US"/>
+        </w:rPr>
+        <w:t xml:space="preserve"> We compared very large values (which represent the time) that cannot be stored in the $</w:t>
+      </w:r>
+      <w:proofErr w:type="spellStart"/>
+      <w:r>
+        <w:rPr>
+          <w:lang w:val="en-US"/>
+        </w:rPr>
+        <w:t>imm</w:t>
+      </w:r>
+      <w:proofErr w:type="spellEnd"/>
+      <w:r>
+        <w:rPr>
+          <w:lang w:val="en-US"/>
+        </w:rPr>
+        <w:t xml:space="preserve"> register</w:t>
+      </w:r>
+      <w:r>
+        <w:rPr>
+          <w:lang w:val="en-US"/>
+        </w:rPr>
+        <w:t xml:space="preserve">. Therefore, they were </w:t>
+      </w:r>
+      <w:r>
+        <w:rPr>
+          <w:lang w:val="en-US"/>
+        </w:rPr>
+        <w:t xml:space="preserve">loaded into memory and </w:t>
+      </w:r>
+      <w:r>
+        <w:rPr>
+          <w:lang w:val="en-US"/>
+        </w:rPr>
+        <w:t>we</w:t>
+      </w:r>
+      <w:r>
+        <w:rPr>
+          <w:lang w:val="en-US"/>
+        </w:rPr>
+        <w:t xml:space="preserve">re </w:t>
+      </w:r>
+      <w:r>
+        <w:rPr>
+          <w:lang w:val="en-US"/>
+        </w:rPr>
+        <w:t xml:space="preserve">used indirectly. </w:t>
+      </w:r>
+      <w:r>
+        <w:rPr>
+          <w:lang w:val="en-US"/>
+        </w:rPr>
+        <w:t>W</w:t>
+      </w:r>
+      <w:r>
+        <w:rPr>
+          <w:lang w:val="en-US"/>
+        </w:rPr>
+        <w:t xml:space="preserve">e wait for a minute (which is 256 cycles). We know when a minute is passed by sampling irq0status. After a minute we raise the value of the register that represents the time and we save it to memory. </w:t>
+      </w:r>
+      <w:r>
+        <w:rPr>
+          <w:lang w:val="en-US"/>
+        </w:rPr>
+        <w:t>we denote C</w:t>
+      </w:r>
+      <w:r>
+        <w:rPr>
+          <w:lang w:val="en-US"/>
+        </w:rPr>
+        <w:t>ritical Time</w:t>
+      </w:r>
+      <w:r>
+        <w:rPr>
+          <w:lang w:val="en-US"/>
+        </w:rPr>
+        <w:t xml:space="preserve"> as</w:t>
+      </w:r>
+      <w:r>
+        <w:rPr>
+          <w:lang w:val="en-US"/>
+        </w:rPr>
+        <w:t xml:space="preserve"> 19:59:59</w:t>
+      </w:r>
+      <w:r>
+        <w:rPr>
+          <w:lang w:val="en-US"/>
+        </w:rPr>
+        <w:t>.</w:t>
+      </w:r>
+      <w:r>
+        <w:rPr>
+          <w:lang w:val="en-US"/>
+        </w:rPr>
+        <w:t xml:space="preserve"> </w:t>
+      </w:r>
+      <w:r>
+        <w:rPr>
+          <w:lang w:val="en-US"/>
+        </w:rPr>
+        <w:t>O</w:t>
+      </w:r>
+      <w:r>
+        <w:rPr>
+          <w:lang w:val="en-US"/>
+        </w:rPr>
+        <w:t>nce reached</w:t>
+      </w:r>
+      <w:r>
+        <w:rPr>
+          <w:lang w:val="en-US"/>
+        </w:rPr>
+        <w:t xml:space="preserve">, we </w:t>
+      </w:r>
+      <w:r>
+        <w:rPr>
+          <w:lang w:val="en-US"/>
+        </w:rPr>
+        <w:t>load the new time from memory (20:00:00)</w:t>
+      </w:r>
+      <w:r>
+        <w:rPr>
+          <w:lang w:val="en-US"/>
+        </w:rPr>
+        <w:t>, save it to the display</w:t>
+      </w:r>
+      <w:r>
+        <w:rPr>
+          <w:lang w:val="en-US"/>
+        </w:rPr>
+        <w:t xml:space="preserve"> and </w:t>
+      </w:r>
+      <w:r>
+        <w:rPr>
+          <w:lang w:val="en-US"/>
+        </w:rPr>
+        <w:t>keep going</w:t>
+      </w:r>
+      <w:r>
+        <w:rPr>
+          <w:lang w:val="en-US"/>
+        </w:rPr>
+        <w:t>. We have already saved the time in a way that should be presented and so it should not have been translated.</w:t>
+      </w:r>
+    </w:p>
+    <w:p>
+      <w:pPr>
+        <w:tabs>
+          <w:tab w:val="left" w:pos="1250"/>
+        </w:tabs>
+        <w:rPr>
+          <w:lang w:val="en-US"/>
+        </w:rPr>
+      </w:pPr>
+      <w:r>
+        <w:rPr>
+          <w:b/>
+          <w:bCs/>
+          <w:u w:val="single"/>
+          <w:lang w:val="en-US"/>
+        </w:rPr>
+        <w:t>disktest.asm</w:t>
+      </w:r>
+      <w:r>
+        <w:rPr>
+          <w:lang w:val="en-US"/>
+        </w:rPr>
+        <w:t xml:space="preserve">: In this program, we coded reading from disk and writing to disk. Each time from one disk location to another (different sectors). We worked with one registrar </w:t>
+      </w:r>
+      <w:r>
+        <w:rPr>
+          <w:lang w:val="en-US"/>
+        </w:rPr>
+        <w:t>which</w:t>
+      </w:r>
+      <w:r>
+        <w:rPr>
+          <w:lang w:val="en-US"/>
+        </w:rPr>
+        <w:t xml:space="preserve"> represents the sector we </w:t>
+      </w:r>
+    </w:p>
+    <w:p>
+      <w:pPr>
+        <w:tabs>
+          <w:tab w:val="left" w:pos="1250"/>
+        </w:tabs>
+        <w:rPr>
+          <w:lang w:val="en-US"/>
+        </w:rPr>
+      </w:pPr>
+    </w:p>
+    <w:p>
+      <w:pPr>
+        <w:tabs>
+          <w:tab w:val="left" w:pos="1250"/>
+        </w:tabs>
+        <w:rPr>
+          <w:lang w:val="en-US"/>
+        </w:rPr>
+      </w:pPr>
+      <w:r>
+        <w:rPr>
+          <w:lang w:val="en-US"/>
+        </w:rPr>
+        <w:t xml:space="preserve">read from / write to. It was possible to work with one registrar since the reading and writing process is: </w:t>
+      </w:r>
+      <w:r>
+        <w:rPr>
+          <w:color w:val="FF0000"/>
+          <w:lang w:val="en-US"/>
+        </w:rPr>
+        <w:t>0</w:t>
+      </w:r>
+      <w:r>
+        <w:rPr>
+          <w:lang w:val="en-US"/>
+        </w:rPr>
+        <w:t>-&gt;</w:t>
+      </w:r>
+      <w:r>
+        <w:rPr>
+          <w:color w:val="4472C4" w:themeColor="accent1"/>
+          <w:lang w:val="en-US"/>
+        </w:rPr>
+        <w:t>4</w:t>
+      </w:r>
+      <w:r>
+        <w:rPr>
+          <w:lang w:val="en-US"/>
+        </w:rPr>
+        <w:t>-&gt;</w:t>
+      </w:r>
+      <w:r>
+        <w:rPr>
+          <w:color w:val="FF0000"/>
+          <w:lang w:val="en-US"/>
+        </w:rPr>
+        <w:t>1</w:t>
+      </w:r>
+      <w:r>
+        <w:rPr>
+          <w:lang w:val="en-US"/>
+        </w:rPr>
+        <w:t>-&gt;</w:t>
+      </w:r>
+      <w:r>
+        <w:rPr>
+          <w:color w:val="4472C4" w:themeColor="accent1"/>
+          <w:lang w:val="en-US"/>
+        </w:rPr>
+        <w:t>5</w:t>
+      </w:r>
+      <w:r>
+        <w:rPr>
+          <w:lang w:val="en-US"/>
+        </w:rPr>
+        <w:t>-&gt;</w:t>
+      </w:r>
+      <w:r>
+        <w:rPr>
+          <w:color w:val="FF0000"/>
+          <w:lang w:val="en-US"/>
+        </w:rPr>
+        <w:t>2</w:t>
+      </w:r>
+      <w:r>
+        <w:rPr>
+          <w:lang w:val="en-US"/>
+        </w:rPr>
+        <w:t>-&gt;</w:t>
+      </w:r>
+      <w:r>
+        <w:rPr>
+          <w:color w:val="4472C4" w:themeColor="accent1"/>
+          <w:lang w:val="en-US"/>
+        </w:rPr>
+        <w:t>6</w:t>
+      </w:r>
+      <w:r>
+        <w:rPr>
+          <w:lang w:val="en-US"/>
+        </w:rPr>
+        <w:t>-&gt;</w:t>
+      </w:r>
+      <w:r>
+        <w:rPr>
+          <w:color w:val="FF0000"/>
+          <w:lang w:val="en-US"/>
+        </w:rPr>
+        <w:t>3</w:t>
+      </w:r>
+      <w:r>
+        <w:rPr>
+          <w:lang w:val="en-US"/>
+        </w:rPr>
+        <w:t>-&gt;</w:t>
+      </w:r>
+      <w:r>
+        <w:rPr>
+          <w:color w:val="4472C4" w:themeColor="accent1"/>
+          <w:lang w:val="en-US"/>
+        </w:rPr>
+        <w:t>7</w:t>
+      </w:r>
+      <w:r>
+        <w:rPr>
+          <w:lang w:val="en-US"/>
+        </w:rPr>
+        <w:t>-&gt;</w:t>
+      </w:r>
+      <w:r>
+        <w:rPr>
+          <w:color w:val="0D0D0D" w:themeColor="text1" w:themeTint="F2"/>
+          <w:lang w:val="en-US"/>
+        </w:rPr>
+        <w:t>4</w:t>
+      </w:r>
+      <w:r>
+        <w:rPr>
+          <w:lang w:val="en-US"/>
+        </w:rPr>
+        <w:t>. Red numbers are representing – sectors that we read from. Blue numbers are representing – sectors that we write to.</w:t>
+      </w:r>
+      <w:r>
+        <w:rPr>
+          <w:lang w:val="en-US"/>
+        </w:rPr>
+        <w:t xml:space="preserve"> </w:t>
+      </w:r>
+      <w:r>
+        <w:rPr>
+          <w:lang w:val="en-US"/>
+        </w:rPr>
+        <w:t xml:space="preserve">4 (black number) – stop condition. Each time we added and subtracted the value of a register: </w:t>
+      </w:r>
+      <w:r>
+        <w:rPr>
+          <w:color w:val="FF0000"/>
+          <w:lang w:val="en-US"/>
+        </w:rPr>
+        <w:t>+4</w:t>
+      </w:r>
+      <w:r>
+        <w:rPr>
+          <w:lang w:val="en-US"/>
+        </w:rPr>
+        <w:t>_</w:t>
+      </w:r>
+      <w:r>
+        <w:rPr>
+          <w:color w:val="44546A" w:themeColor="text2"/>
+          <w:lang w:val="en-US"/>
+        </w:rPr>
+        <w:t>-3</w:t>
+      </w:r>
+      <w:r>
+        <w:rPr>
+          <w:lang w:val="en-US"/>
+        </w:rPr>
+        <w:t>_</w:t>
+      </w:r>
+      <w:r>
+        <w:rPr>
+          <w:color w:val="FF0000"/>
+          <w:lang w:val="en-US"/>
+        </w:rPr>
+        <w:t>+4</w:t>
+      </w:r>
+      <w:r>
+        <w:rPr>
+          <w:lang w:val="en-US"/>
+        </w:rPr>
+        <w:t>_</w:t>
+      </w:r>
+      <w:r>
+        <w:rPr>
+          <w:color w:val="44546A" w:themeColor="text2"/>
+          <w:lang w:val="en-US"/>
+        </w:rPr>
+        <w:t>-3</w:t>
+      </w:r>
+      <w:r>
+        <w:rPr>
+          <w:color w:val="44546A" w:themeColor="text2"/>
+          <w:lang w:val="en-US"/>
+        </w:rPr>
+        <w:t>_</w:t>
+      </w:r>
+      <w:r>
+        <w:rPr>
+          <w:color w:val="FF0000"/>
+          <w:lang w:val="en-US"/>
+        </w:rPr>
+        <w:t>+4</w:t>
+      </w:r>
+      <w:r>
+        <w:rPr>
+          <w:lang w:val="en-US"/>
+        </w:rPr>
+        <w:t>_</w:t>
+      </w:r>
+      <w:r>
+        <w:rPr>
+          <w:color w:val="44546A" w:themeColor="text2"/>
+          <w:lang w:val="en-US"/>
+        </w:rPr>
+        <w:t>-3</w:t>
+      </w:r>
+      <w:r>
+        <w:rPr>
+          <w:color w:val="44546A" w:themeColor="text2"/>
+          <w:lang w:val="en-US"/>
+        </w:rPr>
+        <w:t>_</w:t>
+      </w:r>
+      <w:r>
+        <w:rPr>
+          <w:color w:val="FF0000"/>
+          <w:lang w:val="en-US"/>
+        </w:rPr>
+        <w:t>+4</w:t>
+      </w:r>
+      <w:r>
+        <w:rPr>
+          <w:lang w:val="en-US"/>
+        </w:rPr>
+        <w:t>_</w:t>
+      </w:r>
+      <w:r>
+        <w:rPr>
+          <w:color w:val="44546A" w:themeColor="text2"/>
+          <w:lang w:val="en-US"/>
+        </w:rPr>
+        <w:t>-3</w:t>
+      </w:r>
+      <w:r>
+        <w:rPr>
+          <w:color w:val="44546A" w:themeColor="text2"/>
+          <w:lang w:val="en-US"/>
+        </w:rPr>
+        <w:t>_</w:t>
+      </w:r>
+      <w:r>
+        <w:rPr>
+          <w:color w:val="FF0000"/>
+          <w:lang w:val="en-US"/>
+        </w:rPr>
+        <w:t>+4</w:t>
+      </w:r>
+      <w:r>
+        <w:rPr>
+          <w:lang w:val="en-US"/>
+        </w:rPr>
+        <w:t>. To sample if the disk is busy - we used registrar 17 and checked its value. We also used a register wh</w:t>
+      </w:r>
+      <w:r>
+        <w:rPr>
+          <w:lang w:val="en-US"/>
+        </w:rPr>
+        <w:t>ich</w:t>
+      </w:r>
+      <w:r>
+        <w:rPr>
+          <w:lang w:val="en-US"/>
+        </w:rPr>
+        <w:t xml:space="preserve"> value indicates whether we last wrote or read.</w:t>
+      </w:r>
+    </w:p>
+    <w:p>
+      <w:pPr>
+        <w:tabs>
+          <w:tab w:val="left" w:pos="1250"/>
+        </w:tabs>
+        <w:rPr>
+          <w:lang w:val="en-US"/>
+        </w:rPr>
+      </w:pPr>
+    </w:p>
+    <w:p>
+      <w:pPr>
+        <w:tabs>
+          <w:tab w:val="left" w:pos="1250"/>
+        </w:tabs>
+        <w:rPr>
+          <w:lang w:val="en-US"/>
+        </w:rPr>
+      </w:pPr>
+      <w:r>
+        <w:rPr>
+          <w:u w:val="single"/>
+          <w:lang w:val="en-US"/>
+        </w:rPr>
+        <w:t xml:space="preserve"> </w:t>
+      </w:r>
+      <w:r>
+        <w:rPr>
+          <w:b/>
+          <w:bCs/>
+          <w:u w:val="single"/>
+          <w:lang w:val="en-US"/>
+        </w:rPr>
+        <w:t>b</w:t>
+      </w:r>
+      <w:r>
+        <w:rPr>
+          <w:b/>
+          <w:bCs/>
+          <w:u w:val="single"/>
+          <w:lang w:val="en-US"/>
+        </w:rPr>
+        <w:t>ubbl</w:t>
+      </w:r>
+      <w:r>
+        <w:rPr>
+          <w:b/>
+          <w:bCs/>
+          <w:u w:val="single"/>
+          <w:lang w:val="en-US"/>
+        </w:rPr>
+        <w:t>e</w:t>
+      </w:r>
+      <w:r>
+        <w:rPr>
+          <w:b/>
+          <w:bCs/>
+          <w:u w:val="single"/>
+          <w:lang w:val="en-US"/>
+        </w:rPr>
+        <w:t>.asm</w:t>
+      </w:r>
+      <w:r>
+        <w:rPr>
+          <w:lang w:val="en-US"/>
+        </w:rPr>
+        <w:t>: We r</w:t>
+      </w:r>
+      <w:r>
+        <w:rPr>
+          <w:lang w:val="en-US"/>
+        </w:rPr>
+        <w:t>un</w:t>
+      </w:r>
+      <w:r>
+        <w:rPr>
+          <w:lang w:val="en-US"/>
+        </w:rPr>
+        <w:t xml:space="preserve"> 2 loops </w:t>
+      </w:r>
+      <w:r>
+        <w:rPr>
+          <w:lang w:val="en-US"/>
+        </w:rPr>
+        <w:t>over</w:t>
+      </w:r>
+      <w:r>
+        <w:rPr>
+          <w:lang w:val="en-US"/>
+        </w:rPr>
+        <w:t xml:space="preserve"> the entire array</w:t>
+      </w:r>
+      <w:r>
+        <w:rPr>
+          <w:lang w:val="en-US"/>
+        </w:rPr>
+        <w:t>.</w:t>
+      </w:r>
+      <w:r>
+        <w:rPr>
+          <w:lang w:val="en-US"/>
+        </w:rPr>
+        <w:t xml:space="preserve"> </w:t>
+      </w:r>
+      <w:r>
+        <w:rPr>
+          <w:lang w:val="en-US"/>
+        </w:rPr>
+        <w:t>first</w:t>
+      </w:r>
+      <w:r>
+        <w:rPr>
+          <w:lang w:val="en-US"/>
+        </w:rPr>
+        <w:t xml:space="preserve"> loop r</w:t>
+      </w:r>
+      <w:r>
+        <w:rPr>
+          <w:lang w:val="en-US"/>
+        </w:rPr>
+        <w:t>u</w:t>
+      </w:r>
+      <w:r>
+        <w:rPr>
+          <w:lang w:val="en-US"/>
+        </w:rPr>
+        <w:t xml:space="preserve">n </w:t>
+      </w:r>
+      <w:r>
+        <w:rPr>
+          <w:lang w:val="en-US"/>
+        </w:rPr>
+        <w:t>over</w:t>
+      </w:r>
+      <w:r>
+        <w:rPr>
+          <w:lang w:val="en-US"/>
+        </w:rPr>
+        <w:t xml:space="preserve"> all the elements in the array. The second (nested) loop runs o</w:t>
+      </w:r>
+      <w:r>
+        <w:rPr>
+          <w:lang w:val="en-US"/>
+        </w:rPr>
+        <w:t>ver</w:t>
+      </w:r>
+      <w:r>
+        <w:rPr>
+          <w:lang w:val="en-US"/>
+        </w:rPr>
+        <w:t xml:space="preserve"> all elements from 0 </w:t>
+      </w:r>
+      <w:r>
+        <w:rPr>
+          <w:lang w:val="en-US"/>
+        </w:rPr>
+        <w:t>until</w:t>
+      </w:r>
+      <w:r>
+        <w:rPr>
+          <w:lang w:val="en-US"/>
+        </w:rPr>
+        <w:t xml:space="preserve"> the element we are currently sampling in loop 1. If we find an element that is</w:t>
+      </w:r>
+      <w:r>
+        <w:rPr>
+          <w:lang w:val="en-US"/>
+        </w:rPr>
+        <w:t xml:space="preserve"> with</w:t>
+      </w:r>
+      <w:r>
+        <w:rPr>
+          <w:lang w:val="en-US"/>
+        </w:rPr>
+        <w:t xml:space="preserve"> wrong order with the next element- we will swap between them.</w:t>
+      </w:r>
+    </w:p>
+    <w:p>
+      <w:pPr>
+        <w:tabs>
+          <w:tab w:val="left" w:pos="1250"/>
+        </w:tabs>
+        <w:rPr>
+          <w:lang w:val="en-US"/>
+        </w:rPr>
+      </w:pPr>
+    </w:p>
+    <w:p>
+      <w:pPr>
+        <w:tabs>
+          <w:tab w:val="left" w:pos="1250"/>
+        </w:tabs>
+        <w:rPr>
+          <w:lang w:val="en-US"/>
+        </w:rPr>
+      </w:pPr>
+      <w:r>
+        <w:rPr>
+          <w:b/>
+          <w:bCs/>
+          <w:u w:val="single"/>
+          <w:lang w:val="en-US"/>
+        </w:rPr>
+        <w:t>q</w:t>
+      </w:r>
+      <w:r>
+        <w:rPr>
+          <w:b/>
+          <w:bCs/>
+          <w:u w:val="single"/>
+          <w:lang w:val="en-US"/>
+        </w:rPr>
+        <w:t>sort.asm</w:t>
+      </w:r>
+      <w:r>
+        <w:rPr>
+          <w:lang w:val="en-US"/>
+        </w:rPr>
+        <w:t>: pseudo-code explanation: we choose the lowest index value as pivot. In each recursi</w:t>
+      </w:r>
+      <w:r>
+        <w:rPr>
+          <w:lang w:val="en-US"/>
+        </w:rPr>
+        <w:t>on:</w:t>
+      </w:r>
+      <w:r>
+        <w:rPr>
+          <w:lang w:val="en-US"/>
+        </w:rPr>
+        <w:t xml:space="preserve"> partition</w:t>
+      </w:r>
+      <w:r>
+        <w:rPr>
+          <w:lang w:val="en-US"/>
+        </w:rPr>
+        <w:t xml:space="preserve"> process for</w:t>
+      </w:r>
+      <w:r>
+        <w:rPr>
+          <w:lang w:val="en-US"/>
+        </w:rPr>
+        <w:t xml:space="preserve"> the array using pivot value, quicksort left partition recursively, and quicksort right partition recursively. To manage the recursi</w:t>
+      </w:r>
+      <w:r>
+        <w:rPr>
+          <w:lang w:val="en-US"/>
+        </w:rPr>
+        <w:t>on</w:t>
+      </w:r>
+      <w:r>
+        <w:rPr>
+          <w:lang w:val="en-US"/>
+        </w:rPr>
+        <w:t xml:space="preserve"> functionality(“Quicksort”) - we put $</w:t>
+      </w:r>
+      <w:proofErr w:type="spellStart"/>
+      <w:r>
+        <w:rPr>
+          <w:lang w:val="en-US"/>
+        </w:rPr>
+        <w:t>sp</w:t>
+      </w:r>
+      <w:proofErr w:type="spellEnd"/>
+      <w:r>
+        <w:rPr>
+          <w:lang w:val="en-US"/>
+        </w:rPr>
+        <w:t xml:space="preserve"> at 1000 and every recursive</w:t>
+      </w:r>
+      <w:r>
+        <w:rPr>
+          <w:lang w:val="en-US"/>
+        </w:rPr>
+        <w:t xml:space="preserve"> call we</w:t>
+      </w:r>
+      <w:r>
+        <w:rPr>
+          <w:lang w:val="en-US"/>
+        </w:rPr>
+        <w:t xml:space="preserve"> decrease it by 3. We made room for $ra and two registers indicating the size of the array p, r. We wrote the partition(“</w:t>
+      </w:r>
+      <w:proofErr w:type="spellStart"/>
+      <w:r>
+        <w:rPr>
+          <w:lang w:val="en-US"/>
+        </w:rPr>
+        <w:t>PartitionBegin</w:t>
+      </w:r>
+      <w:proofErr w:type="spellEnd"/>
+      <w:r>
+        <w:rPr>
+          <w:lang w:val="en-US"/>
+        </w:rPr>
+        <w:t>”) with an external section that has 2 loops supporting the required element replacement. To manage the return from the recursive function we clea</w:t>
+      </w:r>
+      <w:r>
+        <w:rPr>
+          <w:lang w:val="en-US"/>
+        </w:rPr>
+        <w:t>r</w:t>
+      </w:r>
+      <w:r>
+        <w:rPr>
+          <w:lang w:val="en-US"/>
+        </w:rPr>
+        <w:t xml:space="preserve"> the </w:t>
+      </w:r>
+      <w:r>
+        <w:rPr>
+          <w:lang w:val="en-US"/>
+        </w:rPr>
+        <w:t>‘memory’</w:t>
+      </w:r>
+      <w:r>
+        <w:rPr>
+          <w:lang w:val="en-US"/>
+        </w:rPr>
+        <w:t xml:space="preserve"> by adding 3 to $</w:t>
+      </w:r>
+      <w:proofErr w:type="spellStart"/>
+      <w:r>
+        <w:rPr>
+          <w:lang w:val="en-US"/>
+        </w:rPr>
+        <w:t>sp</w:t>
+      </w:r>
+      <w:proofErr w:type="spellEnd"/>
+      <w:r>
+        <w:rPr>
+          <w:lang w:val="en-US"/>
+        </w:rPr>
+        <w:t xml:space="preserve"> (“END”)</w:t>
+      </w:r>
+      <w:r>
+        <w:rPr>
+          <w:lang w:val="en-US"/>
+        </w:rPr>
+        <w:t>.</w:t>
+      </w:r>
     </w:p>
     <w:sectPr>
       <w:headerReference w:type="default" r:id="rId7"/>
@@ -1222,10 +2731,18 @@
       <w:pStyle w:val="Header"/>
     </w:pPr>
     <w:r>
-      <w:t>Daniel K</w:t>
+      <w:t xml:space="preserve">Daniel </w:t>
+    </w:r>
+    <w:proofErr w:type="spellStart"/>
+    <w:r>
+      <w:t>K</w:t>
     </w:r>
     <w:r>
-      <w:t>inderman 205684590</w:t>
+      <w:t>inderman</w:t>
+    </w:r>
+    <w:proofErr w:type="spellEnd"/>
+    <w:r>
+      <w:t xml:space="preserve"> 205684590</w:t>
     </w:r>
   </w:p>
 </w:hdr>

</xml_diff>